<commit_message>
se realizo las pasantias
</commit_message>
<xml_diff>
--- a/2015-2016/PRE_PRO/pasantes/reporte_mensual/condensado_responsable/2015/junio.docx
+++ b/2015-2016/PRE_PRO/pasantes/reporte_mensual/condensado_responsable/2015/junio.docx
@@ -14,6 +14,7 @@
         <w:rPr>
           <w:b/>
           <w:noProof/>
+          <w:lang w:val="es-ES" w:eastAsia="es-ES"/>
         </w:rPr>
         <w:drawing>
           <wp:anchor distT="36576" distB="36576" distL="36576" distR="36576" simplePos="0" relativeHeight="251661312" behindDoc="0" locked="0" layoutInCell="1" allowOverlap="1">
@@ -72,6 +73,7 @@
         <w:rPr>
           <w:b/>
           <w:noProof/>
+          <w:lang w:val="es-ES" w:eastAsia="es-ES"/>
         </w:rPr>
         <w:drawing>
           <wp:anchor distT="0" distB="0" distL="114300" distR="114300" simplePos="0" relativeHeight="251659264" behindDoc="0" locked="0" layoutInCell="1" allowOverlap="1">
@@ -191,7 +193,13 @@
         <w:rPr>
           <w:b/>
         </w:rPr>
-        <w:t>S REALIZADAS POR EL COLECTIVO ……………………..</w:t>
+        <w:t xml:space="preserve">S REALIZADAS POR EL COLECTIVO </w:t>
+      </w:r>
+      <w:r>
+        <w:rPr>
+          <w:b/>
+        </w:rPr>
+        <w:t>PRE PROFESIONALES</w:t>
       </w:r>
     </w:p>
     <w:p>
@@ -229,6 +237,8 @@
           <w:b/>
         </w:rPr>
       </w:pPr>
+      <w:bookmarkStart w:id="0" w:name="_GoBack"/>
+      <w:bookmarkEnd w:id="0"/>
     </w:p>
     <w:tbl>
       <w:tblPr>
@@ -240,14 +250,14 @@
         <w:tblLook w:val="04A0" w:firstRow="1" w:lastRow="0" w:firstColumn="1" w:lastColumn="0" w:noHBand="0" w:noVBand="1"/>
       </w:tblPr>
       <w:tblGrid>
-        <w:gridCol w:w="1732"/>
-        <w:gridCol w:w="3299"/>
-        <w:gridCol w:w="1521"/>
-        <w:gridCol w:w="1521"/>
-        <w:gridCol w:w="1521"/>
-        <w:gridCol w:w="1417"/>
-        <w:gridCol w:w="1246"/>
-        <w:gridCol w:w="1447"/>
+        <w:gridCol w:w="2303"/>
+        <w:gridCol w:w="3690"/>
+        <w:gridCol w:w="1350"/>
+        <w:gridCol w:w="900"/>
+        <w:gridCol w:w="1620"/>
+        <w:gridCol w:w="1440"/>
+        <w:gridCol w:w="1080"/>
+        <w:gridCol w:w="1321"/>
       </w:tblGrid>
       <w:tr>
         <w:trPr>
@@ -255,7 +265,7 @@
         </w:trPr>
         <w:tc>
           <w:tcPr>
-            <w:tcW w:w="1732" w:type="dxa"/>
+            <w:tcW w:w="2303" w:type="dxa"/>
           </w:tcPr>
           <w:p>
             <w:pPr>
@@ -280,7 +290,7 @@
         </w:tc>
         <w:tc>
           <w:tcPr>
-            <w:tcW w:w="3299" w:type="dxa"/>
+            <w:tcW w:w="3690" w:type="dxa"/>
           </w:tcPr>
           <w:p>
             <w:pPr>
@@ -314,7 +324,7 @@
         </w:tc>
         <w:tc>
           <w:tcPr>
-            <w:tcW w:w="1521" w:type="dxa"/>
+            <w:tcW w:w="1350" w:type="dxa"/>
           </w:tcPr>
           <w:p>
             <w:pPr>
@@ -339,7 +349,7 @@
         </w:tc>
         <w:tc>
           <w:tcPr>
-            <w:tcW w:w="1521" w:type="dxa"/>
+            <w:tcW w:w="900" w:type="dxa"/>
           </w:tcPr>
           <w:p>
             <w:pPr>
@@ -364,7 +374,7 @@
         </w:tc>
         <w:tc>
           <w:tcPr>
-            <w:tcW w:w="1521" w:type="dxa"/>
+            <w:tcW w:w="1620" w:type="dxa"/>
           </w:tcPr>
           <w:p>
             <w:pPr>
@@ -389,7 +399,7 @@
         </w:tc>
         <w:tc>
           <w:tcPr>
-            <w:tcW w:w="1417" w:type="dxa"/>
+            <w:tcW w:w="1440" w:type="dxa"/>
           </w:tcPr>
           <w:p>
             <w:pPr>
@@ -414,7 +424,7 @@
         </w:tc>
         <w:tc>
           <w:tcPr>
-            <w:tcW w:w="1246" w:type="dxa"/>
+            <w:tcW w:w="1080" w:type="dxa"/>
           </w:tcPr>
           <w:p>
             <w:pPr>
@@ -439,7 +449,7 @@
         </w:tc>
         <w:tc>
           <w:tcPr>
-            <w:tcW w:w="1447" w:type="dxa"/>
+            <w:tcW w:w="1321" w:type="dxa"/>
           </w:tcPr>
           <w:p>
             <w:pPr>
@@ -469,30 +479,50 @@
         </w:trPr>
         <w:tc>
           <w:tcPr>
-            <w:tcW w:w="1732" w:type="dxa"/>
-          </w:tcPr>
-          <w:p>
-            <w:r>
-              <w:rPr>
-                <w:rFonts w:cstheme="minorHAnsi"/>
-                <w:sz w:val="20"/>
-                <w:szCs w:val="20"/>
-              </w:rPr>
-              <w:t>ING</w:t>
-            </w:r>
-            <w:r>
-              <w:rPr>
-                <w:rFonts w:cstheme="minorHAnsi"/>
-                <w:sz w:val="20"/>
-                <w:szCs w:val="20"/>
-              </w:rPr>
-              <w:t>………….</w:t>
-            </w:r>
-          </w:p>
-        </w:tc>
-        <w:tc>
-          <w:tcPr>
-            <w:tcW w:w="3299" w:type="dxa"/>
+            <w:tcW w:w="2303" w:type="dxa"/>
+          </w:tcPr>
+          <w:p>
+            <w:proofErr w:type="spellStart"/>
+            <w:r>
+              <w:rPr>
+                <w:rFonts w:cstheme="minorHAnsi"/>
+                <w:sz w:val="20"/>
+                <w:szCs w:val="20"/>
+              </w:rPr>
+              <w:t>Ing</w:t>
+            </w:r>
+            <w:proofErr w:type="spellEnd"/>
+            <w:r>
+              <w:rPr>
+                <w:rFonts w:cstheme="minorHAnsi"/>
+                <w:sz w:val="20"/>
+                <w:szCs w:val="20"/>
+              </w:rPr>
+              <w:t xml:space="preserve">, </w:t>
+            </w:r>
+            <w:proofErr w:type="spellStart"/>
+            <w:r>
+              <w:rPr>
+                <w:rFonts w:cstheme="minorHAnsi"/>
+                <w:sz w:val="20"/>
+                <w:szCs w:val="20"/>
+              </w:rPr>
+              <w:t>KLeber</w:t>
+            </w:r>
+            <w:proofErr w:type="spellEnd"/>
+            <w:r>
+              <w:rPr>
+                <w:rFonts w:cstheme="minorHAnsi"/>
+                <w:sz w:val="20"/>
+                <w:szCs w:val="20"/>
+              </w:rPr>
+              <w:t xml:space="preserve"> Loayza, MBA</w:t>
+            </w:r>
+          </w:p>
+        </w:tc>
+        <w:tc>
+          <w:tcPr>
+            <w:tcW w:w="3690" w:type="dxa"/>
             <w:vAlign w:val="center"/>
           </w:tcPr>
           <w:p>
@@ -519,37 +549,37 @@
         </w:tc>
         <w:tc>
           <w:tcPr>
-            <w:tcW w:w="1521" w:type="dxa"/>
-          </w:tcPr>
-          <w:p>
-            <w:pPr>
-              <w:jc w:val="center"/>
-              <w:rPr>
-                <w:rFonts w:cstheme="minorHAnsi"/>
-                <w:sz w:val="20"/>
-                <w:szCs w:val="20"/>
-              </w:rPr>
-            </w:pPr>
-          </w:p>
-        </w:tc>
-        <w:tc>
-          <w:tcPr>
-            <w:tcW w:w="1521" w:type="dxa"/>
-          </w:tcPr>
-          <w:p>
-            <w:pPr>
-              <w:jc w:val="center"/>
-              <w:rPr>
-                <w:rFonts w:cstheme="minorHAnsi"/>
-                <w:sz w:val="20"/>
-                <w:szCs w:val="20"/>
-              </w:rPr>
-            </w:pPr>
-          </w:p>
-        </w:tc>
-        <w:tc>
-          <w:tcPr>
-            <w:tcW w:w="1521" w:type="dxa"/>
+            <w:tcW w:w="1350" w:type="dxa"/>
+          </w:tcPr>
+          <w:p>
+            <w:pPr>
+              <w:jc w:val="center"/>
+              <w:rPr>
+                <w:rFonts w:cstheme="minorHAnsi"/>
+                <w:sz w:val="20"/>
+                <w:szCs w:val="20"/>
+              </w:rPr>
+            </w:pPr>
+          </w:p>
+        </w:tc>
+        <w:tc>
+          <w:tcPr>
+            <w:tcW w:w="900" w:type="dxa"/>
+          </w:tcPr>
+          <w:p>
+            <w:pPr>
+              <w:jc w:val="center"/>
+              <w:rPr>
+                <w:rFonts w:cstheme="minorHAnsi"/>
+                <w:sz w:val="20"/>
+                <w:szCs w:val="20"/>
+              </w:rPr>
+            </w:pPr>
+          </w:p>
+        </w:tc>
+        <w:tc>
+          <w:tcPr>
+            <w:tcW w:w="1620" w:type="dxa"/>
             <w:vAlign w:val="center"/>
           </w:tcPr>
           <w:p>
@@ -573,7 +603,7 @@
         </w:tc>
         <w:tc>
           <w:tcPr>
-            <w:tcW w:w="1417" w:type="dxa"/>
+            <w:tcW w:w="1440" w:type="dxa"/>
             <w:vAlign w:val="center"/>
           </w:tcPr>
           <w:p>
@@ -597,7 +627,7 @@
         </w:tc>
         <w:tc>
           <w:tcPr>
-            <w:tcW w:w="1246" w:type="dxa"/>
+            <w:tcW w:w="1080" w:type="dxa"/>
             <w:vAlign w:val="center"/>
           </w:tcPr>
           <w:p>
@@ -621,7 +651,7 @@
         </w:tc>
         <w:tc>
           <w:tcPr>
-            <w:tcW w:w="1447" w:type="dxa"/>
+            <w:tcW w:w="1321" w:type="dxa"/>
             <w:vAlign w:val="center"/>
           </w:tcPr>
           <w:p>
@@ -650,76 +680,96 @@
         </w:trPr>
         <w:tc>
           <w:tcPr>
-            <w:tcW w:w="1732" w:type="dxa"/>
-          </w:tcPr>
-          <w:p>
-            <w:r>
-              <w:rPr>
-                <w:rFonts w:cstheme="minorHAnsi"/>
-                <w:sz w:val="20"/>
-                <w:szCs w:val="20"/>
-              </w:rPr>
-              <w:t>ING</w:t>
-            </w:r>
-            <w:r>
-              <w:rPr>
-                <w:rFonts w:cstheme="minorHAnsi"/>
-                <w:sz w:val="20"/>
-                <w:szCs w:val="20"/>
-              </w:rPr>
-              <w:t>………….</w:t>
-            </w:r>
-          </w:p>
-        </w:tc>
-        <w:tc>
-          <w:tcPr>
-            <w:tcW w:w="3299" w:type="dxa"/>
-            <w:vAlign w:val="center"/>
-          </w:tcPr>
-          <w:p>
-            <w:pPr>
-              <w:jc w:val="center"/>
-              <w:rPr>
-                <w:rFonts w:cstheme="minorHAnsi"/>
-                <w:sz w:val="20"/>
-                <w:szCs w:val="20"/>
-              </w:rPr>
-            </w:pPr>
-          </w:p>
-        </w:tc>
-        <w:tc>
-          <w:tcPr>
-            <w:tcW w:w="1521" w:type="dxa"/>
-          </w:tcPr>
-          <w:p>
-            <w:pPr>
-              <w:jc w:val="center"/>
-              <w:rPr>
-                <w:rFonts w:cstheme="minorHAnsi"/>
-                <w:sz w:val="20"/>
-                <w:szCs w:val="20"/>
-              </w:rPr>
-            </w:pPr>
-          </w:p>
-        </w:tc>
-        <w:tc>
-          <w:tcPr>
-            <w:tcW w:w="1521" w:type="dxa"/>
-          </w:tcPr>
-          <w:p>
-            <w:pPr>
-              <w:jc w:val="center"/>
-              <w:rPr>
-                <w:rFonts w:cstheme="minorHAnsi"/>
-                <w:sz w:val="20"/>
-                <w:szCs w:val="20"/>
-              </w:rPr>
-            </w:pPr>
-          </w:p>
-        </w:tc>
-        <w:tc>
-          <w:tcPr>
-            <w:tcW w:w="1521" w:type="dxa"/>
+            <w:tcW w:w="2303" w:type="dxa"/>
+          </w:tcPr>
+          <w:p>
+            <w:proofErr w:type="spellStart"/>
+            <w:r>
+              <w:rPr>
+                <w:rFonts w:cstheme="minorHAnsi"/>
+                <w:sz w:val="20"/>
+                <w:szCs w:val="20"/>
+              </w:rPr>
+              <w:t>Ing</w:t>
+            </w:r>
+            <w:proofErr w:type="spellEnd"/>
+            <w:r>
+              <w:rPr>
+                <w:rFonts w:cstheme="minorHAnsi"/>
+                <w:sz w:val="20"/>
+                <w:szCs w:val="20"/>
+              </w:rPr>
+              <w:t xml:space="preserve">, </w:t>
+            </w:r>
+            <w:proofErr w:type="spellStart"/>
+            <w:r>
+              <w:rPr>
+                <w:rFonts w:cstheme="minorHAnsi"/>
+                <w:sz w:val="20"/>
+                <w:szCs w:val="20"/>
+              </w:rPr>
+              <w:t>KLeber</w:t>
+            </w:r>
+            <w:proofErr w:type="spellEnd"/>
+            <w:r>
+              <w:rPr>
+                <w:rFonts w:cstheme="minorHAnsi"/>
+                <w:sz w:val="20"/>
+                <w:szCs w:val="20"/>
+              </w:rPr>
+              <w:t xml:space="preserve"> Loayza, MBA</w:t>
+            </w:r>
+          </w:p>
+        </w:tc>
+        <w:tc>
+          <w:tcPr>
+            <w:tcW w:w="3690" w:type="dxa"/>
+            <w:vAlign w:val="center"/>
+          </w:tcPr>
+          <w:p>
+            <w:pPr>
+              <w:jc w:val="center"/>
+              <w:rPr>
+                <w:rFonts w:cstheme="minorHAnsi"/>
+                <w:sz w:val="20"/>
+                <w:szCs w:val="20"/>
+              </w:rPr>
+            </w:pPr>
+          </w:p>
+        </w:tc>
+        <w:tc>
+          <w:tcPr>
+            <w:tcW w:w="1350" w:type="dxa"/>
+          </w:tcPr>
+          <w:p>
+            <w:pPr>
+              <w:jc w:val="center"/>
+              <w:rPr>
+                <w:rFonts w:cstheme="minorHAnsi"/>
+                <w:sz w:val="20"/>
+                <w:szCs w:val="20"/>
+              </w:rPr>
+            </w:pPr>
+          </w:p>
+        </w:tc>
+        <w:tc>
+          <w:tcPr>
+            <w:tcW w:w="900" w:type="dxa"/>
+          </w:tcPr>
+          <w:p>
+            <w:pPr>
+              <w:jc w:val="center"/>
+              <w:rPr>
+                <w:rFonts w:cstheme="minorHAnsi"/>
+                <w:sz w:val="20"/>
+                <w:szCs w:val="20"/>
+              </w:rPr>
+            </w:pPr>
+          </w:p>
+        </w:tc>
+        <w:tc>
+          <w:tcPr>
+            <w:tcW w:w="1620" w:type="dxa"/>
             <w:vAlign w:val="center"/>
           </w:tcPr>
           <w:p>
@@ -743,7 +793,7 @@
         </w:tc>
         <w:tc>
           <w:tcPr>
-            <w:tcW w:w="1417" w:type="dxa"/>
+            <w:tcW w:w="1440" w:type="dxa"/>
             <w:vAlign w:val="center"/>
           </w:tcPr>
           <w:p>
@@ -767,7 +817,7 @@
         </w:tc>
         <w:tc>
           <w:tcPr>
-            <w:tcW w:w="1246" w:type="dxa"/>
+            <w:tcW w:w="1080" w:type="dxa"/>
             <w:vAlign w:val="center"/>
           </w:tcPr>
           <w:p>
@@ -791,7 +841,7 @@
         </w:tc>
         <w:tc>
           <w:tcPr>
-            <w:tcW w:w="1447" w:type="dxa"/>
+            <w:tcW w:w="1321" w:type="dxa"/>
             <w:vAlign w:val="center"/>
           </w:tcPr>
           <w:p>
@@ -820,76 +870,96 @@
         </w:trPr>
         <w:tc>
           <w:tcPr>
-            <w:tcW w:w="1732" w:type="dxa"/>
-          </w:tcPr>
-          <w:p>
-            <w:r>
-              <w:rPr>
-                <w:rFonts w:cstheme="minorHAnsi"/>
-                <w:sz w:val="20"/>
-                <w:szCs w:val="20"/>
-              </w:rPr>
-              <w:t>ING</w:t>
-            </w:r>
-            <w:r>
-              <w:rPr>
-                <w:rFonts w:cstheme="minorHAnsi"/>
-                <w:sz w:val="20"/>
-                <w:szCs w:val="20"/>
-              </w:rPr>
-              <w:t>………….</w:t>
-            </w:r>
-          </w:p>
-        </w:tc>
-        <w:tc>
-          <w:tcPr>
-            <w:tcW w:w="3299" w:type="dxa"/>
-            <w:vAlign w:val="center"/>
-          </w:tcPr>
-          <w:p>
-            <w:pPr>
-              <w:jc w:val="center"/>
-              <w:rPr>
-                <w:rFonts w:cstheme="minorHAnsi"/>
-                <w:sz w:val="20"/>
-                <w:szCs w:val="20"/>
-              </w:rPr>
-            </w:pPr>
-          </w:p>
-        </w:tc>
-        <w:tc>
-          <w:tcPr>
-            <w:tcW w:w="1521" w:type="dxa"/>
-          </w:tcPr>
-          <w:p>
-            <w:pPr>
-              <w:jc w:val="center"/>
-              <w:rPr>
-                <w:rFonts w:cstheme="minorHAnsi"/>
-                <w:sz w:val="20"/>
-                <w:szCs w:val="20"/>
-              </w:rPr>
-            </w:pPr>
-          </w:p>
-        </w:tc>
-        <w:tc>
-          <w:tcPr>
-            <w:tcW w:w="1521" w:type="dxa"/>
-          </w:tcPr>
-          <w:p>
-            <w:pPr>
-              <w:jc w:val="center"/>
-              <w:rPr>
-                <w:rFonts w:cstheme="minorHAnsi"/>
-                <w:sz w:val="20"/>
-                <w:szCs w:val="20"/>
-              </w:rPr>
-            </w:pPr>
-          </w:p>
-        </w:tc>
-        <w:tc>
-          <w:tcPr>
-            <w:tcW w:w="1521" w:type="dxa"/>
+            <w:tcW w:w="2303" w:type="dxa"/>
+          </w:tcPr>
+          <w:p>
+            <w:proofErr w:type="spellStart"/>
+            <w:r>
+              <w:rPr>
+                <w:rFonts w:cstheme="minorHAnsi"/>
+                <w:sz w:val="20"/>
+                <w:szCs w:val="20"/>
+              </w:rPr>
+              <w:t>Ing</w:t>
+            </w:r>
+            <w:proofErr w:type="spellEnd"/>
+            <w:r>
+              <w:rPr>
+                <w:rFonts w:cstheme="minorHAnsi"/>
+                <w:sz w:val="20"/>
+                <w:szCs w:val="20"/>
+              </w:rPr>
+              <w:t xml:space="preserve">, </w:t>
+            </w:r>
+            <w:proofErr w:type="spellStart"/>
+            <w:r>
+              <w:rPr>
+                <w:rFonts w:cstheme="minorHAnsi"/>
+                <w:sz w:val="20"/>
+                <w:szCs w:val="20"/>
+              </w:rPr>
+              <w:t>KLeber</w:t>
+            </w:r>
+            <w:proofErr w:type="spellEnd"/>
+            <w:r>
+              <w:rPr>
+                <w:rFonts w:cstheme="minorHAnsi"/>
+                <w:sz w:val="20"/>
+                <w:szCs w:val="20"/>
+              </w:rPr>
+              <w:t xml:space="preserve"> Loayza, MBA</w:t>
+            </w:r>
+          </w:p>
+        </w:tc>
+        <w:tc>
+          <w:tcPr>
+            <w:tcW w:w="3690" w:type="dxa"/>
+            <w:vAlign w:val="center"/>
+          </w:tcPr>
+          <w:p>
+            <w:pPr>
+              <w:jc w:val="center"/>
+              <w:rPr>
+                <w:rFonts w:cstheme="minorHAnsi"/>
+                <w:sz w:val="20"/>
+                <w:szCs w:val="20"/>
+              </w:rPr>
+            </w:pPr>
+          </w:p>
+        </w:tc>
+        <w:tc>
+          <w:tcPr>
+            <w:tcW w:w="1350" w:type="dxa"/>
+          </w:tcPr>
+          <w:p>
+            <w:pPr>
+              <w:jc w:val="center"/>
+              <w:rPr>
+                <w:rFonts w:cstheme="minorHAnsi"/>
+                <w:sz w:val="20"/>
+                <w:szCs w:val="20"/>
+              </w:rPr>
+            </w:pPr>
+          </w:p>
+        </w:tc>
+        <w:tc>
+          <w:tcPr>
+            <w:tcW w:w="900" w:type="dxa"/>
+          </w:tcPr>
+          <w:p>
+            <w:pPr>
+              <w:jc w:val="center"/>
+              <w:rPr>
+                <w:rFonts w:cstheme="minorHAnsi"/>
+                <w:sz w:val="20"/>
+                <w:szCs w:val="20"/>
+              </w:rPr>
+            </w:pPr>
+          </w:p>
+        </w:tc>
+        <w:tc>
+          <w:tcPr>
+            <w:tcW w:w="1620" w:type="dxa"/>
             <w:vAlign w:val="center"/>
           </w:tcPr>
           <w:p>
@@ -913,7 +983,7 @@
         </w:tc>
         <w:tc>
           <w:tcPr>
-            <w:tcW w:w="1417" w:type="dxa"/>
+            <w:tcW w:w="1440" w:type="dxa"/>
             <w:vAlign w:val="center"/>
           </w:tcPr>
           <w:p>
@@ -937,7 +1007,7 @@
         </w:tc>
         <w:tc>
           <w:tcPr>
-            <w:tcW w:w="1246" w:type="dxa"/>
+            <w:tcW w:w="1080" w:type="dxa"/>
             <w:vAlign w:val="center"/>
           </w:tcPr>
           <w:p>
@@ -961,7 +1031,7 @@
         </w:tc>
         <w:tc>
           <w:tcPr>
-            <w:tcW w:w="1447" w:type="dxa"/>
+            <w:tcW w:w="1321" w:type="dxa"/>
             <w:vAlign w:val="center"/>
           </w:tcPr>
           <w:p>
@@ -990,76 +1060,96 @@
         </w:trPr>
         <w:tc>
           <w:tcPr>
-            <w:tcW w:w="1732" w:type="dxa"/>
-          </w:tcPr>
-          <w:p>
-            <w:r>
-              <w:rPr>
-                <w:rFonts w:cstheme="minorHAnsi"/>
-                <w:sz w:val="20"/>
-                <w:szCs w:val="20"/>
-              </w:rPr>
-              <w:t>ING</w:t>
-            </w:r>
-            <w:r>
-              <w:rPr>
-                <w:rFonts w:cstheme="minorHAnsi"/>
-                <w:sz w:val="20"/>
-                <w:szCs w:val="20"/>
-              </w:rPr>
-              <w:t>………….</w:t>
-            </w:r>
-          </w:p>
-        </w:tc>
-        <w:tc>
-          <w:tcPr>
-            <w:tcW w:w="3299" w:type="dxa"/>
-            <w:vAlign w:val="center"/>
-          </w:tcPr>
-          <w:p>
-            <w:pPr>
-              <w:jc w:val="center"/>
-              <w:rPr>
-                <w:rFonts w:cstheme="minorHAnsi"/>
-                <w:sz w:val="20"/>
-                <w:szCs w:val="20"/>
-              </w:rPr>
-            </w:pPr>
-          </w:p>
-        </w:tc>
-        <w:tc>
-          <w:tcPr>
-            <w:tcW w:w="1521" w:type="dxa"/>
-          </w:tcPr>
-          <w:p>
-            <w:pPr>
-              <w:jc w:val="center"/>
-              <w:rPr>
-                <w:rFonts w:cstheme="minorHAnsi"/>
-                <w:sz w:val="20"/>
-                <w:szCs w:val="20"/>
-              </w:rPr>
-            </w:pPr>
-          </w:p>
-        </w:tc>
-        <w:tc>
-          <w:tcPr>
-            <w:tcW w:w="1521" w:type="dxa"/>
-          </w:tcPr>
-          <w:p>
-            <w:pPr>
-              <w:jc w:val="center"/>
-              <w:rPr>
-                <w:rFonts w:cstheme="minorHAnsi"/>
-                <w:sz w:val="20"/>
-                <w:szCs w:val="20"/>
-              </w:rPr>
-            </w:pPr>
-          </w:p>
-        </w:tc>
-        <w:tc>
-          <w:tcPr>
-            <w:tcW w:w="1521" w:type="dxa"/>
+            <w:tcW w:w="2303" w:type="dxa"/>
+          </w:tcPr>
+          <w:p>
+            <w:proofErr w:type="spellStart"/>
+            <w:r>
+              <w:rPr>
+                <w:rFonts w:cstheme="minorHAnsi"/>
+                <w:sz w:val="20"/>
+                <w:szCs w:val="20"/>
+              </w:rPr>
+              <w:t>Ing</w:t>
+            </w:r>
+            <w:proofErr w:type="spellEnd"/>
+            <w:r>
+              <w:rPr>
+                <w:rFonts w:cstheme="minorHAnsi"/>
+                <w:sz w:val="20"/>
+                <w:szCs w:val="20"/>
+              </w:rPr>
+              <w:t xml:space="preserve">, </w:t>
+            </w:r>
+            <w:proofErr w:type="spellStart"/>
+            <w:r>
+              <w:rPr>
+                <w:rFonts w:cstheme="minorHAnsi"/>
+                <w:sz w:val="20"/>
+                <w:szCs w:val="20"/>
+              </w:rPr>
+              <w:t>KLeber</w:t>
+            </w:r>
+            <w:proofErr w:type="spellEnd"/>
+            <w:r>
+              <w:rPr>
+                <w:rFonts w:cstheme="minorHAnsi"/>
+                <w:sz w:val="20"/>
+                <w:szCs w:val="20"/>
+              </w:rPr>
+              <w:t xml:space="preserve"> Loayza, MBA</w:t>
+            </w:r>
+          </w:p>
+        </w:tc>
+        <w:tc>
+          <w:tcPr>
+            <w:tcW w:w="3690" w:type="dxa"/>
+            <w:vAlign w:val="center"/>
+          </w:tcPr>
+          <w:p>
+            <w:pPr>
+              <w:jc w:val="center"/>
+              <w:rPr>
+                <w:rFonts w:cstheme="minorHAnsi"/>
+                <w:sz w:val="20"/>
+                <w:szCs w:val="20"/>
+              </w:rPr>
+            </w:pPr>
+          </w:p>
+        </w:tc>
+        <w:tc>
+          <w:tcPr>
+            <w:tcW w:w="1350" w:type="dxa"/>
+          </w:tcPr>
+          <w:p>
+            <w:pPr>
+              <w:jc w:val="center"/>
+              <w:rPr>
+                <w:rFonts w:cstheme="minorHAnsi"/>
+                <w:sz w:val="20"/>
+                <w:szCs w:val="20"/>
+              </w:rPr>
+            </w:pPr>
+          </w:p>
+        </w:tc>
+        <w:tc>
+          <w:tcPr>
+            <w:tcW w:w="900" w:type="dxa"/>
+          </w:tcPr>
+          <w:p>
+            <w:pPr>
+              <w:jc w:val="center"/>
+              <w:rPr>
+                <w:rFonts w:cstheme="minorHAnsi"/>
+                <w:sz w:val="20"/>
+                <w:szCs w:val="20"/>
+              </w:rPr>
+            </w:pPr>
+          </w:p>
+        </w:tc>
+        <w:tc>
+          <w:tcPr>
+            <w:tcW w:w="1620" w:type="dxa"/>
             <w:vAlign w:val="center"/>
           </w:tcPr>
           <w:p>
@@ -1083,7 +1173,7 @@
         </w:tc>
         <w:tc>
           <w:tcPr>
-            <w:tcW w:w="1417" w:type="dxa"/>
+            <w:tcW w:w="1440" w:type="dxa"/>
             <w:vAlign w:val="center"/>
           </w:tcPr>
           <w:p>
@@ -1107,7 +1197,7 @@
         </w:tc>
         <w:tc>
           <w:tcPr>
-            <w:tcW w:w="1246" w:type="dxa"/>
+            <w:tcW w:w="1080" w:type="dxa"/>
             <w:vAlign w:val="center"/>
           </w:tcPr>
           <w:p>
@@ -1131,7 +1221,7 @@
         </w:tc>
         <w:tc>
           <w:tcPr>
-            <w:tcW w:w="1447" w:type="dxa"/>
+            <w:tcW w:w="1321" w:type="dxa"/>
             <w:vAlign w:val="center"/>
           </w:tcPr>
           <w:p>
@@ -1160,30 +1250,50 @@
         </w:trPr>
         <w:tc>
           <w:tcPr>
-            <w:tcW w:w="1732" w:type="dxa"/>
-          </w:tcPr>
-          <w:p>
-            <w:r>
-              <w:rPr>
-                <w:rFonts w:cstheme="minorHAnsi"/>
-                <w:sz w:val="20"/>
-                <w:szCs w:val="20"/>
-              </w:rPr>
-              <w:t>ING</w:t>
-            </w:r>
-            <w:r>
-              <w:rPr>
-                <w:rFonts w:cstheme="minorHAnsi"/>
-                <w:sz w:val="20"/>
-                <w:szCs w:val="20"/>
-              </w:rPr>
-              <w:t>………….</w:t>
-            </w:r>
-          </w:p>
-        </w:tc>
-        <w:tc>
-          <w:tcPr>
-            <w:tcW w:w="3299" w:type="dxa"/>
+            <w:tcW w:w="2303" w:type="dxa"/>
+          </w:tcPr>
+          <w:p>
+            <w:proofErr w:type="spellStart"/>
+            <w:r>
+              <w:rPr>
+                <w:rFonts w:cstheme="minorHAnsi"/>
+                <w:sz w:val="20"/>
+                <w:szCs w:val="20"/>
+              </w:rPr>
+              <w:t>Ing</w:t>
+            </w:r>
+            <w:proofErr w:type="spellEnd"/>
+            <w:r>
+              <w:rPr>
+                <w:rFonts w:cstheme="minorHAnsi"/>
+                <w:sz w:val="20"/>
+                <w:szCs w:val="20"/>
+              </w:rPr>
+              <w:t xml:space="preserve">, </w:t>
+            </w:r>
+            <w:proofErr w:type="spellStart"/>
+            <w:r>
+              <w:rPr>
+                <w:rFonts w:cstheme="minorHAnsi"/>
+                <w:sz w:val="20"/>
+                <w:szCs w:val="20"/>
+              </w:rPr>
+              <w:t>KLeber</w:t>
+            </w:r>
+            <w:proofErr w:type="spellEnd"/>
+            <w:r>
+              <w:rPr>
+                <w:rFonts w:cstheme="minorHAnsi"/>
+                <w:sz w:val="20"/>
+                <w:szCs w:val="20"/>
+              </w:rPr>
+              <w:t xml:space="preserve"> Loayza, MBA</w:t>
+            </w:r>
+          </w:p>
+        </w:tc>
+        <w:tc>
+          <w:tcPr>
+            <w:tcW w:w="3690" w:type="dxa"/>
             <w:vAlign w:val="center"/>
           </w:tcPr>
           <w:p>
@@ -1200,37 +1310,37 @@
         </w:tc>
         <w:tc>
           <w:tcPr>
-            <w:tcW w:w="1521" w:type="dxa"/>
-          </w:tcPr>
-          <w:p>
-            <w:pPr>
-              <w:jc w:val="center"/>
-              <w:rPr>
-                <w:rFonts w:cstheme="minorHAnsi"/>
-                <w:sz w:val="20"/>
-                <w:szCs w:val="20"/>
-              </w:rPr>
-            </w:pPr>
-          </w:p>
-        </w:tc>
-        <w:tc>
-          <w:tcPr>
-            <w:tcW w:w="1521" w:type="dxa"/>
-          </w:tcPr>
-          <w:p>
-            <w:pPr>
-              <w:jc w:val="center"/>
-              <w:rPr>
-                <w:rFonts w:cstheme="minorHAnsi"/>
-                <w:sz w:val="20"/>
-                <w:szCs w:val="20"/>
-              </w:rPr>
-            </w:pPr>
-          </w:p>
-        </w:tc>
-        <w:tc>
-          <w:tcPr>
-            <w:tcW w:w="1521" w:type="dxa"/>
+            <w:tcW w:w="1350" w:type="dxa"/>
+          </w:tcPr>
+          <w:p>
+            <w:pPr>
+              <w:jc w:val="center"/>
+              <w:rPr>
+                <w:rFonts w:cstheme="minorHAnsi"/>
+                <w:sz w:val="20"/>
+                <w:szCs w:val="20"/>
+              </w:rPr>
+            </w:pPr>
+          </w:p>
+        </w:tc>
+        <w:tc>
+          <w:tcPr>
+            <w:tcW w:w="900" w:type="dxa"/>
+          </w:tcPr>
+          <w:p>
+            <w:pPr>
+              <w:jc w:val="center"/>
+              <w:rPr>
+                <w:rFonts w:cstheme="minorHAnsi"/>
+                <w:sz w:val="20"/>
+                <w:szCs w:val="20"/>
+              </w:rPr>
+            </w:pPr>
+          </w:p>
+        </w:tc>
+        <w:tc>
+          <w:tcPr>
+            <w:tcW w:w="1620" w:type="dxa"/>
             <w:vAlign w:val="center"/>
           </w:tcPr>
           <w:p>
@@ -1254,7 +1364,7 @@
         </w:tc>
         <w:tc>
           <w:tcPr>
-            <w:tcW w:w="1417" w:type="dxa"/>
+            <w:tcW w:w="1440" w:type="dxa"/>
             <w:vAlign w:val="center"/>
           </w:tcPr>
           <w:p>
@@ -1278,7 +1388,7 @@
         </w:tc>
         <w:tc>
           <w:tcPr>
-            <w:tcW w:w="1246" w:type="dxa"/>
+            <w:tcW w:w="1080" w:type="dxa"/>
             <w:vAlign w:val="center"/>
           </w:tcPr>
           <w:p>
@@ -1302,7 +1412,7 @@
         </w:tc>
         <w:tc>
           <w:tcPr>
-            <w:tcW w:w="1447" w:type="dxa"/>
+            <w:tcW w:w="1321" w:type="dxa"/>
             <w:vAlign w:val="center"/>
           </w:tcPr>
           <w:p>
@@ -1331,76 +1441,96 @@
         </w:trPr>
         <w:tc>
           <w:tcPr>
-            <w:tcW w:w="1732" w:type="dxa"/>
-          </w:tcPr>
-          <w:p>
-            <w:r>
-              <w:rPr>
-                <w:rFonts w:cstheme="minorHAnsi"/>
-                <w:sz w:val="20"/>
-                <w:szCs w:val="20"/>
-              </w:rPr>
-              <w:t>ING</w:t>
-            </w:r>
-            <w:r>
-              <w:rPr>
-                <w:rFonts w:cstheme="minorHAnsi"/>
-                <w:sz w:val="20"/>
-                <w:szCs w:val="20"/>
-              </w:rPr>
-              <w:t>………….</w:t>
-            </w:r>
-          </w:p>
-        </w:tc>
-        <w:tc>
-          <w:tcPr>
-            <w:tcW w:w="3299" w:type="dxa"/>
-            <w:vAlign w:val="center"/>
-          </w:tcPr>
-          <w:p>
-            <w:pPr>
-              <w:jc w:val="center"/>
-              <w:rPr>
-                <w:rFonts w:cstheme="minorHAnsi"/>
-                <w:sz w:val="20"/>
-                <w:szCs w:val="20"/>
-              </w:rPr>
-            </w:pPr>
-          </w:p>
-        </w:tc>
-        <w:tc>
-          <w:tcPr>
-            <w:tcW w:w="1521" w:type="dxa"/>
-          </w:tcPr>
-          <w:p>
-            <w:pPr>
-              <w:jc w:val="center"/>
-              <w:rPr>
-                <w:rFonts w:cstheme="minorHAnsi"/>
-                <w:sz w:val="20"/>
-                <w:szCs w:val="20"/>
-              </w:rPr>
-            </w:pPr>
-          </w:p>
-        </w:tc>
-        <w:tc>
-          <w:tcPr>
-            <w:tcW w:w="1521" w:type="dxa"/>
-          </w:tcPr>
-          <w:p>
-            <w:pPr>
-              <w:jc w:val="center"/>
-              <w:rPr>
-                <w:rFonts w:cstheme="minorHAnsi"/>
-                <w:sz w:val="20"/>
-                <w:szCs w:val="20"/>
-              </w:rPr>
-            </w:pPr>
-          </w:p>
-        </w:tc>
-        <w:tc>
-          <w:tcPr>
-            <w:tcW w:w="1521" w:type="dxa"/>
+            <w:tcW w:w="2303" w:type="dxa"/>
+          </w:tcPr>
+          <w:p>
+            <w:proofErr w:type="spellStart"/>
+            <w:r>
+              <w:rPr>
+                <w:rFonts w:cstheme="minorHAnsi"/>
+                <w:sz w:val="20"/>
+                <w:szCs w:val="20"/>
+              </w:rPr>
+              <w:t>Ing</w:t>
+            </w:r>
+            <w:proofErr w:type="spellEnd"/>
+            <w:r>
+              <w:rPr>
+                <w:rFonts w:cstheme="minorHAnsi"/>
+                <w:sz w:val="20"/>
+                <w:szCs w:val="20"/>
+              </w:rPr>
+              <w:t xml:space="preserve">, </w:t>
+            </w:r>
+            <w:proofErr w:type="spellStart"/>
+            <w:r>
+              <w:rPr>
+                <w:rFonts w:cstheme="minorHAnsi"/>
+                <w:sz w:val="20"/>
+                <w:szCs w:val="20"/>
+              </w:rPr>
+              <w:t>KLeber</w:t>
+            </w:r>
+            <w:proofErr w:type="spellEnd"/>
+            <w:r>
+              <w:rPr>
+                <w:rFonts w:cstheme="minorHAnsi"/>
+                <w:sz w:val="20"/>
+                <w:szCs w:val="20"/>
+              </w:rPr>
+              <w:t xml:space="preserve"> Loayza, MBA</w:t>
+            </w:r>
+          </w:p>
+        </w:tc>
+        <w:tc>
+          <w:tcPr>
+            <w:tcW w:w="3690" w:type="dxa"/>
+            <w:vAlign w:val="center"/>
+          </w:tcPr>
+          <w:p>
+            <w:pPr>
+              <w:jc w:val="center"/>
+              <w:rPr>
+                <w:rFonts w:cstheme="minorHAnsi"/>
+                <w:sz w:val="20"/>
+                <w:szCs w:val="20"/>
+              </w:rPr>
+            </w:pPr>
+          </w:p>
+        </w:tc>
+        <w:tc>
+          <w:tcPr>
+            <w:tcW w:w="1350" w:type="dxa"/>
+          </w:tcPr>
+          <w:p>
+            <w:pPr>
+              <w:jc w:val="center"/>
+              <w:rPr>
+                <w:rFonts w:cstheme="minorHAnsi"/>
+                <w:sz w:val="20"/>
+                <w:szCs w:val="20"/>
+              </w:rPr>
+            </w:pPr>
+          </w:p>
+        </w:tc>
+        <w:tc>
+          <w:tcPr>
+            <w:tcW w:w="900" w:type="dxa"/>
+          </w:tcPr>
+          <w:p>
+            <w:pPr>
+              <w:jc w:val="center"/>
+              <w:rPr>
+                <w:rFonts w:cstheme="minorHAnsi"/>
+                <w:sz w:val="20"/>
+                <w:szCs w:val="20"/>
+              </w:rPr>
+            </w:pPr>
+          </w:p>
+        </w:tc>
+        <w:tc>
+          <w:tcPr>
+            <w:tcW w:w="1620" w:type="dxa"/>
             <w:vAlign w:val="center"/>
           </w:tcPr>
           <w:p>
@@ -1424,7 +1554,7 @@
         </w:tc>
         <w:tc>
           <w:tcPr>
-            <w:tcW w:w="1417" w:type="dxa"/>
+            <w:tcW w:w="1440" w:type="dxa"/>
             <w:vAlign w:val="center"/>
           </w:tcPr>
           <w:p>
@@ -1448,7 +1578,7 @@
         </w:tc>
         <w:tc>
           <w:tcPr>
-            <w:tcW w:w="1246" w:type="dxa"/>
+            <w:tcW w:w="1080" w:type="dxa"/>
             <w:vAlign w:val="center"/>
           </w:tcPr>
           <w:p>
@@ -1472,7 +1602,7 @@
         </w:tc>
         <w:tc>
           <w:tcPr>
-            <w:tcW w:w="1447" w:type="dxa"/>
+            <w:tcW w:w="1321" w:type="dxa"/>
             <w:vAlign w:val="center"/>
           </w:tcPr>
           <w:p>
@@ -1501,76 +1631,96 @@
         </w:trPr>
         <w:tc>
           <w:tcPr>
-            <w:tcW w:w="1732" w:type="dxa"/>
-          </w:tcPr>
-          <w:p>
-            <w:r>
-              <w:rPr>
-                <w:rFonts w:cstheme="minorHAnsi"/>
-                <w:sz w:val="20"/>
-                <w:szCs w:val="20"/>
-              </w:rPr>
-              <w:t>ING</w:t>
-            </w:r>
-            <w:r>
-              <w:rPr>
-                <w:rFonts w:cstheme="minorHAnsi"/>
-                <w:sz w:val="20"/>
-                <w:szCs w:val="20"/>
-              </w:rPr>
-              <w:t>………….</w:t>
-            </w:r>
-          </w:p>
-        </w:tc>
-        <w:tc>
-          <w:tcPr>
-            <w:tcW w:w="3299" w:type="dxa"/>
-            <w:vAlign w:val="center"/>
-          </w:tcPr>
-          <w:p>
-            <w:pPr>
-              <w:jc w:val="center"/>
-              <w:rPr>
-                <w:rFonts w:cstheme="minorHAnsi"/>
-                <w:sz w:val="20"/>
-                <w:szCs w:val="20"/>
-              </w:rPr>
-            </w:pPr>
-          </w:p>
-        </w:tc>
-        <w:tc>
-          <w:tcPr>
-            <w:tcW w:w="1521" w:type="dxa"/>
-          </w:tcPr>
-          <w:p>
-            <w:pPr>
-              <w:jc w:val="center"/>
-              <w:rPr>
-                <w:rFonts w:cstheme="minorHAnsi"/>
-                <w:sz w:val="20"/>
-                <w:szCs w:val="20"/>
-              </w:rPr>
-            </w:pPr>
-          </w:p>
-        </w:tc>
-        <w:tc>
-          <w:tcPr>
-            <w:tcW w:w="1521" w:type="dxa"/>
-          </w:tcPr>
-          <w:p>
-            <w:pPr>
-              <w:jc w:val="center"/>
-              <w:rPr>
-                <w:rFonts w:cstheme="minorHAnsi"/>
-                <w:sz w:val="20"/>
-                <w:szCs w:val="20"/>
-              </w:rPr>
-            </w:pPr>
-          </w:p>
-        </w:tc>
-        <w:tc>
-          <w:tcPr>
-            <w:tcW w:w="1521" w:type="dxa"/>
+            <w:tcW w:w="2303" w:type="dxa"/>
+          </w:tcPr>
+          <w:p>
+            <w:proofErr w:type="spellStart"/>
+            <w:r>
+              <w:rPr>
+                <w:rFonts w:cstheme="minorHAnsi"/>
+                <w:sz w:val="20"/>
+                <w:szCs w:val="20"/>
+              </w:rPr>
+              <w:t>Ing</w:t>
+            </w:r>
+            <w:proofErr w:type="spellEnd"/>
+            <w:r>
+              <w:rPr>
+                <w:rFonts w:cstheme="minorHAnsi"/>
+                <w:sz w:val="20"/>
+                <w:szCs w:val="20"/>
+              </w:rPr>
+              <w:t xml:space="preserve">, </w:t>
+            </w:r>
+            <w:proofErr w:type="spellStart"/>
+            <w:r>
+              <w:rPr>
+                <w:rFonts w:cstheme="minorHAnsi"/>
+                <w:sz w:val="20"/>
+                <w:szCs w:val="20"/>
+              </w:rPr>
+              <w:t>KLeber</w:t>
+            </w:r>
+            <w:proofErr w:type="spellEnd"/>
+            <w:r>
+              <w:rPr>
+                <w:rFonts w:cstheme="minorHAnsi"/>
+                <w:sz w:val="20"/>
+                <w:szCs w:val="20"/>
+              </w:rPr>
+              <w:t xml:space="preserve"> Loayza, MBA</w:t>
+            </w:r>
+          </w:p>
+        </w:tc>
+        <w:tc>
+          <w:tcPr>
+            <w:tcW w:w="3690" w:type="dxa"/>
+            <w:vAlign w:val="center"/>
+          </w:tcPr>
+          <w:p>
+            <w:pPr>
+              <w:jc w:val="center"/>
+              <w:rPr>
+                <w:rFonts w:cstheme="minorHAnsi"/>
+                <w:sz w:val="20"/>
+                <w:szCs w:val="20"/>
+              </w:rPr>
+            </w:pPr>
+          </w:p>
+        </w:tc>
+        <w:tc>
+          <w:tcPr>
+            <w:tcW w:w="1350" w:type="dxa"/>
+          </w:tcPr>
+          <w:p>
+            <w:pPr>
+              <w:jc w:val="center"/>
+              <w:rPr>
+                <w:rFonts w:cstheme="minorHAnsi"/>
+                <w:sz w:val="20"/>
+                <w:szCs w:val="20"/>
+              </w:rPr>
+            </w:pPr>
+          </w:p>
+        </w:tc>
+        <w:tc>
+          <w:tcPr>
+            <w:tcW w:w="900" w:type="dxa"/>
+          </w:tcPr>
+          <w:p>
+            <w:pPr>
+              <w:jc w:val="center"/>
+              <w:rPr>
+                <w:rFonts w:cstheme="minorHAnsi"/>
+                <w:sz w:val="20"/>
+                <w:szCs w:val="20"/>
+              </w:rPr>
+            </w:pPr>
+          </w:p>
+        </w:tc>
+        <w:tc>
+          <w:tcPr>
+            <w:tcW w:w="1620" w:type="dxa"/>
             <w:vAlign w:val="center"/>
           </w:tcPr>
           <w:p>
@@ -1594,7 +1744,7 @@
         </w:tc>
         <w:tc>
           <w:tcPr>
-            <w:tcW w:w="1417" w:type="dxa"/>
+            <w:tcW w:w="1440" w:type="dxa"/>
             <w:vAlign w:val="center"/>
           </w:tcPr>
           <w:p>
@@ -1618,7 +1768,7 @@
         </w:tc>
         <w:tc>
           <w:tcPr>
-            <w:tcW w:w="1246" w:type="dxa"/>
+            <w:tcW w:w="1080" w:type="dxa"/>
             <w:vAlign w:val="center"/>
           </w:tcPr>
           <w:p>
@@ -1642,7 +1792,7 @@
         </w:tc>
         <w:tc>
           <w:tcPr>
-            <w:tcW w:w="1447" w:type="dxa"/>
+            <w:tcW w:w="1321" w:type="dxa"/>
             <w:vAlign w:val="center"/>
           </w:tcPr>
           <w:p>
@@ -1667,48 +1817,44 @@
       </w:tr>
     </w:tbl>
     <w:p/>
-    <w:p>
-      <w:bookmarkStart w:id="0" w:name="_GoBack"/>
-      <w:bookmarkEnd w:id="0"/>
-    </w:p>
-    <w:p>
-      <w:r>
-        <w:t>Informe realizado por :</w:t>
-      </w:r>
-    </w:p>
-    <w:p/>
     <w:p/>
     <w:p>
-      <w:pPr>
-        <w:rPr>
-          <w:b/>
-        </w:rPr>
-      </w:pPr>
       <w:r>
         <w:rPr>
           <w:b/>
         </w:rPr>
-        <w:t>Ing. …………………………………….</w:t>
+        <w:t>INFORME REALIZADO POR:</w:t>
       </w:r>
     </w:p>
     <w:p>
+      <w:proofErr w:type="spellStart"/>
+      <w:r>
+        <w:t>Ing</w:t>
+      </w:r>
+      <w:proofErr w:type="spellEnd"/>
+      <w:r>
+        <w:t xml:space="preserve">, </w:t>
+      </w:r>
+      <w:proofErr w:type="spellStart"/>
+      <w:r>
+        <w:t>Kleber</w:t>
+      </w:r>
+      <w:proofErr w:type="spellEnd"/>
+      <w:r>
+        <w:t xml:space="preserve"> Loayza, MBA.</w:t>
+      </w:r>
+    </w:p>
+    <w:p>
+      <w:r>
+        <w:t>Responsable del colectivo de Pre Profesionales</w:t>
+      </w:r>
+    </w:p>
+    <w:p>
       <w:pPr>
         <w:rPr>
           <w:b/>
         </w:rPr>
       </w:pPr>
-      <w:r>
-        <w:rPr>
-          <w:b/>
-        </w:rPr>
-        <w:t xml:space="preserve">RESPONSABLE </w:t>
-      </w:r>
-      <w:r>
-        <w:rPr>
-          <w:b/>
-        </w:rPr>
-        <w:t>COLECTIVO…………………….</w:t>
-      </w:r>
     </w:p>
     <w:sectPr>
       <w:pgSz w:w="15840" w:h="12240" w:orient="landscape"/>

</xml_diff>